<commit_message>
Added Test Procedure Report, changed Test Plan Report, and changed Written Requirements for the last time (hopefully)
</commit_message>
<xml_diff>
--- a/documents/Test Plan Report - DreamTeam.docx
+++ b/documents/Test Plan Report - DreamTeam.docx
@@ -840,6 +840,139 @@
                 <w:rtl w:val="0"/>
               </w:rPr>
               <w:t xml:space="preserve">4/15/18</w:t>
+            </w:r>
+          </w:p>
+        </w:tc>
+      </w:tr>
+      <w:tr>
+        <w:trPr>
+          <w:trHeight w:val="360" w:hRule="atLeast"/>
+        </w:trPr>
+        <w:tc>
+          <w:tcPr>
+            <w:vAlign w:val="center"/>
+          </w:tcPr>
+          <w:p>
+            <w:pPr>
+              <w:spacing w:after="0" w:lineRule="auto"/>
+              <w:contextualSpacing w:val="0"/>
+              <w:rPr>
+                <w:rFonts w:ascii="Times New Roman" w:cs="Times New Roman" w:eastAsia="Times New Roman" w:hAnsi="Times New Roman"/>
+                <w:sz w:val="24"/>
+                <w:szCs w:val="24"/>
+              </w:rPr>
+            </w:pPr>
+            <w:r>
+              <w:rPr>
+                <w:rFonts w:ascii="Times New Roman" w:cs="Times New Roman" w:eastAsia="Times New Roman" w:hAnsi="Times New Roman"/>
+                <w:sz w:val="24"/>
+                <w:szCs w:val="24"/>
+                <w:rtl w:val="0"/>
+              </w:rPr>
+              <w:t xml:space="preserve">Michael Perez</w:t>
+            </w:r>
+          </w:p>
+        </w:tc>
+        <w:tc>
+          <w:tcPr>
+            <w:vAlign w:val="center"/>
+          </w:tcPr>
+          <w:p>
+            <w:pPr>
+              <w:spacing w:after="0" w:lineRule="auto"/>
+              <w:contextualSpacing w:val="0"/>
+              <w:rPr>
+                <w:rFonts w:ascii="Times New Roman" w:cs="Times New Roman" w:eastAsia="Times New Roman" w:hAnsi="Times New Roman"/>
+                <w:sz w:val="24"/>
+                <w:szCs w:val="24"/>
+              </w:rPr>
+            </w:pPr>
+            <w:r>
+              <w:rPr>
+                <w:rFonts w:ascii="Times New Roman" w:cs="Times New Roman" w:eastAsia="Times New Roman" w:hAnsi="Times New Roman"/>
+                <w:sz w:val="24"/>
+                <w:szCs w:val="24"/>
+                <w:rtl w:val="0"/>
+              </w:rPr>
+              <w:t xml:space="preserve">Accommodated for changed written requirements</w:t>
+            </w:r>
+          </w:p>
+        </w:tc>
+        <w:tc>
+          <w:tcPr>
+            <w:vAlign w:val="center"/>
+          </w:tcPr>
+          <w:p>
+            <w:pPr>
+              <w:spacing w:after="0" w:lineRule="auto"/>
+              <w:contextualSpacing w:val="0"/>
+              <w:jc w:val="center"/>
+              <w:rPr>
+                <w:rFonts w:ascii="Times New Roman" w:cs="Times New Roman" w:eastAsia="Times New Roman" w:hAnsi="Times New Roman"/>
+                <w:sz w:val="24"/>
+                <w:szCs w:val="24"/>
+              </w:rPr>
+            </w:pPr>
+            <w:r>
+              <w:rPr>
+                <w:rFonts w:ascii="Times New Roman" w:cs="Times New Roman" w:eastAsia="Times New Roman" w:hAnsi="Times New Roman"/>
+                <w:sz w:val="24"/>
+                <w:szCs w:val="24"/>
+                <w:rtl w:val="0"/>
+              </w:rPr>
+              <w:t xml:space="preserve">All</w:t>
+            </w:r>
+          </w:p>
+        </w:tc>
+        <w:tc>
+          <w:tcPr>
+            <w:vAlign w:val="center"/>
+          </w:tcPr>
+          <w:p>
+            <w:pPr>
+              <w:spacing w:after="0" w:lineRule="auto"/>
+              <w:contextualSpacing w:val="0"/>
+              <w:jc w:val="center"/>
+              <w:rPr>
+                <w:rFonts w:ascii="Times New Roman" w:cs="Times New Roman" w:eastAsia="Times New Roman" w:hAnsi="Times New Roman"/>
+                <w:sz w:val="24"/>
+                <w:szCs w:val="24"/>
+              </w:rPr>
+            </w:pPr>
+            <w:r>
+              <w:rPr>
+                <w:rFonts w:ascii="Times New Roman" w:cs="Times New Roman" w:eastAsia="Times New Roman" w:hAnsi="Times New Roman"/>
+                <w:sz w:val="24"/>
+                <w:szCs w:val="24"/>
+                <w:rtl w:val="0"/>
+              </w:rPr>
+              <w:t xml:space="preserve">3</w:t>
+            </w:r>
+          </w:p>
+        </w:tc>
+        <w:tc>
+          <w:tcPr>
+            <w:vAlign w:val="center"/>
+          </w:tcPr>
+          <w:p>
+            <w:pPr>
+              <w:spacing w:after="0" w:lineRule="auto"/>
+              <w:contextualSpacing w:val="0"/>
+              <w:jc w:val="center"/>
+              <w:rPr>
+                <w:rFonts w:ascii="Times New Roman" w:cs="Times New Roman" w:eastAsia="Times New Roman" w:hAnsi="Times New Roman"/>
+                <w:sz w:val="24"/>
+                <w:szCs w:val="24"/>
+              </w:rPr>
+            </w:pPr>
+            <w:r>
+              <w:rPr>
+                <w:rFonts w:ascii="Times New Roman" w:cs="Times New Roman" w:eastAsia="Times New Roman" w:hAnsi="Times New Roman"/>
+                <w:sz w:val="24"/>
+                <w:szCs w:val="24"/>
+                <w:rtl w:val="0"/>
+              </w:rPr>
+              <w:t xml:space="preserve">4/21/18</w:t>
             </w:r>
           </w:p>
         </w:tc>
@@ -1231,10 +1364,8 @@
               <w:i w:val="0"/>
               <w:smallCaps w:val="0"/>
               <w:strike w:val="0"/>
-              <w:color w:val="000000"/>
               <w:sz w:val="22"/>
               <w:szCs w:val="22"/>
-              <w:u w:val="none"/>
               <w:shd w:fill="auto" w:val="clear"/>
               <w:vertAlign w:val="baseline"/>
             </w:rPr>
@@ -1278,14 +1409,14 @@
               <w:rPr>
                 <w:rtl w:val="0"/>
               </w:rPr>
-              <w:t xml:space="preserve">: </w:t>
+              <w:t xml:space="preserve">:</w:t>
             </w:r>
           </w:hyperlink>
           <w:r>
             <w:rPr>
               <w:rtl w:val="0"/>
             </w:rPr>
-            <w:t xml:space="preserve">Create Task Test</w:t>
+            <w:t xml:space="preserve"> Display User Interface Test</w:t>
           </w:r>
           <w:r>
             <w:rPr>
@@ -1303,10 +1434,39 @@
             <w:tab/>
             <w:t xml:space="preserve">6</w:t>
           </w:r>
+        </w:p>
+        <w:p>
+          <w:pPr>
+            <w:keepNext w:val="0"/>
+            <w:keepLines w:val="0"/>
+            <w:widowControl w:val="1"/>
+            <w:pBdr>
+              <w:top w:space="0" w:sz="0" w:val="nil"/>
+              <w:left w:space="0" w:sz="0" w:val="nil"/>
+              <w:bottom w:space="0" w:sz="0" w:val="nil"/>
+              <w:right w:space="0" w:sz="0" w:val="nil"/>
+              <w:between w:space="0" w:sz="0" w:val="nil"/>
+            </w:pBdr>
+            <w:shd w:fill="auto" w:val="clear"/>
+            <w:tabs>
+              <w:tab w:val="left" w:pos="1320"/>
+              <w:tab w:val="right" w:pos="12950"/>
+            </w:tabs>
+            <w:spacing w:after="100" w:before="0" w:line="276" w:lineRule="auto"/>
+            <w:ind w:left="440" w:right="0" w:hanging="440"/>
+            <w:contextualSpacing w:val="0"/>
+            <w:jc w:val="left"/>
+            <w:rPr/>
+          </w:pPr>
           <w:r>
             <w:rPr>
               <w:rtl w:val="0"/>
             </w:rPr>
+            <w:t xml:space="preserve">2.2.2</w:t>
+            <w:tab/>
+            <w:t xml:space="preserve">Test 2: Create Task Test</w:t>
+            <w:tab/>
+            <w:t xml:space="preserve">6</w:t>
           </w:r>
         </w:p>
         <w:p>
@@ -1360,7 +1520,33 @@
                 <w:vertAlign w:val="baseline"/>
                 <w:rtl w:val="0"/>
               </w:rPr>
-              <w:t xml:space="preserve">2.2.2</w:t>
+              <w:t xml:space="preserve">2.2.</w:t>
+            </w:r>
+          </w:hyperlink>
+          <w:hyperlink w:anchor="_3dy6vkm">
+            <w:r>
+              <w:rPr>
+                <w:rtl w:val="0"/>
+              </w:rPr>
+              <w:t xml:space="preserve">3</w:t>
+            </w:r>
+          </w:hyperlink>
+          <w:hyperlink w:anchor="_3dy6vkm">
+            <w:r>
+              <w:rPr>
+                <w:rFonts w:ascii="Calibri" w:cs="Calibri" w:eastAsia="Calibri" w:hAnsi="Calibri"/>
+                <w:b w:val="0"/>
+                <w:i w:val="0"/>
+                <w:smallCaps w:val="0"/>
+                <w:strike w:val="0"/>
+                <w:color w:val="000000"/>
+                <w:sz w:val="22"/>
+                <w:szCs w:val="22"/>
+                <w:u w:val="none"/>
+                <w:shd w:fill="auto" w:val="clear"/>
+                <w:vertAlign w:val="baseline"/>
+                <w:rtl w:val="0"/>
+              </w:rPr>
               <w:tab/>
             </w:r>
           </w:hyperlink>
@@ -1373,10 +1559,16 @@
             <w:rPr>
               <w:rtl w:val="0"/>
             </w:rPr>
-            <w:t xml:space="preserve">Test 2</w:t>
+            <w:t xml:space="preserve">Test </w:t>
           </w:r>
           <w:r>
             <w:fldChar w:fldCharType="end"/>
+          </w:r>
+          <w:r>
+            <w:rPr>
+              <w:rtl w:val="0"/>
+            </w:rPr>
+            <w:t xml:space="preserve">3</w:t>
           </w:r>
           <w:hyperlink w:anchor="_1t3h5sf">
             <w:r>
@@ -1390,7 +1582,7 @@
             <w:rPr>
               <w:rtl w:val="0"/>
             </w:rPr>
-            <w:t xml:space="preserve">View/Modify Unassigned Tasks Test</w:t>
+            <w:t xml:space="preserve">Modify Unassigned Tasks Test</w:t>
           </w:r>
           <w:r>
             <w:rPr>
@@ -1462,14 +1654,34 @@
               <w:vertAlign w:val="baseline"/>
               <w:rtl w:val="0"/>
             </w:rPr>
-            <w:t xml:space="preserve">2.2.3</w:t>
+            <w:t xml:space="preserve">2.2.</w:t>
+          </w:r>
+          <w:r>
+            <w:rPr>
+              <w:rtl w:val="0"/>
+            </w:rPr>
+            <w:t xml:space="preserve">4</w:t>
+          </w:r>
+          <w:r>
+            <w:rPr>
+              <w:rFonts w:ascii="Calibri" w:cs="Calibri" w:eastAsia="Calibri" w:hAnsi="Calibri"/>
+              <w:b w:val="0"/>
+              <w:i w:val="0"/>
+              <w:smallCaps w:val="0"/>
+              <w:strike w:val="0"/>
+              <w:sz w:val="22"/>
+              <w:szCs w:val="22"/>
+              <w:shd w:fill="auto" w:val="clear"/>
+              <w:vertAlign w:val="baseline"/>
+              <w:rtl w:val="0"/>
+            </w:rPr>
             <w:tab/>
           </w:r>
           <w:r>
             <w:rPr>
               <w:rtl w:val="0"/>
             </w:rPr>
-            <w:t xml:space="preserve">Test 3: Assign/Unassign Task to Calendar Test</w:t>
+            <w:t xml:space="preserve">Test 4: Assign/Unassign Task to Calendar Test</w:t>
           </w:r>
           <w:r>
             <w:rPr>
@@ -1508,31 +1720,9 @@
             <w:rPr>
               <w:rtl w:val="0"/>
             </w:rPr>
-            <w:t xml:space="preserve">2.2.4</w:t>
-            <w:tab/>
-            <w:t xml:space="preserve">Test 4: Delete Assigned Task Test</w:t>
-            <w:tab/>
-            <w:t xml:space="preserve">6</w:t>
-          </w:r>
-        </w:p>
-        <w:p>
-          <w:pPr>
-            <w:tabs>
-              <w:tab w:val="left" w:pos="1320"/>
-              <w:tab w:val="right" w:pos="12950"/>
-            </w:tabs>
-            <w:spacing w:after="100" w:lineRule="auto"/>
-            <w:ind w:left="440"/>
-            <w:contextualSpacing w:val="0"/>
-            <w:rPr/>
-          </w:pPr>
-          <w:r>
-            <w:rPr>
-              <w:rtl w:val="0"/>
-            </w:rPr>
             <w:t xml:space="preserve">2.2.5</w:t>
             <w:tab/>
-            <w:t xml:space="preserve">Test 5: Create/Modify Free Time Block Test</w:t>
+            <w:t xml:space="preserve">Test 5: Delete Assigned/Unassigned Task Test</w:t>
             <w:tab/>
             <w:t xml:space="preserve">6</w:t>
           </w:r>
@@ -1554,7 +1744,29 @@
             </w:rPr>
             <w:t xml:space="preserve">2.2.6</w:t>
             <w:tab/>
-            <w:t xml:space="preserve">Test 6: Free Time Block Error Checking Test</w:t>
+            <w:t xml:space="preserve">Test 6: Create/Modify Free Time Block Test</w:t>
+            <w:tab/>
+            <w:t xml:space="preserve">6</w:t>
+          </w:r>
+        </w:p>
+        <w:p>
+          <w:pPr>
+            <w:tabs>
+              <w:tab w:val="left" w:pos="1320"/>
+              <w:tab w:val="right" w:pos="12950"/>
+            </w:tabs>
+            <w:spacing w:after="100" w:lineRule="auto"/>
+            <w:ind w:left="440"/>
+            <w:contextualSpacing w:val="0"/>
+            <w:rPr/>
+          </w:pPr>
+          <w:r>
+            <w:rPr>
+              <w:rtl w:val="0"/>
+            </w:rPr>
+            <w:t xml:space="preserve">2.2.7</w:t>
+            <w:tab/>
+            <w:t xml:space="preserve">Test 7: Free Time Block Error Checking Test</w:t>
             <w:tab/>
             <w:t xml:space="preserve">7</w:t>
           </w:r>
@@ -1574,9 +1786,9 @@
             <w:rPr>
               <w:rtl w:val="0"/>
             </w:rPr>
-            <w:t xml:space="preserve">2.2.7</w:t>
+            <w:t xml:space="preserve">2.2.8</w:t>
             <w:tab/>
-            <w:t xml:space="preserve">Test 7: Remind and Alert User Test</w:t>
+            <w:t xml:space="preserve">Test 8: Remind and Alert User Test</w:t>
             <w:tab/>
             <w:t xml:space="preserve">7</w:t>
           </w:r>
@@ -2153,17 +2365,15 @@
           <w:ilvl w:val="2"/>
           <w:numId w:val="1"/>
         </w:numPr>
-        <w:ind w:left="720" w:hanging="720"/>
-        <w:contextualSpacing w:val="0"/>
-        <w:rPr/>
-      </w:pPr>
-      <w:bookmarkStart w:colFirst="0" w:colLast="0" w:name="_x8l2r77o44xi" w:id="6"/>
+        <w:rPr/>
+      </w:pPr>
+      <w:bookmarkStart w:colFirst="0" w:colLast="0" w:name="_scfr2pytk054" w:id="6"/>
       <w:bookmarkEnd w:id="6"/>
       <w:r>
         <w:rPr>
           <w:rtl w:val="0"/>
         </w:rPr>
-        <w:t xml:space="preserve">Test 1: Create Task Test</w:t>
+        <w:t xml:space="preserve">Test 1: Display User Interface Test</w:t>
       </w:r>
     </w:p>
     <w:p>
@@ -2176,7 +2386,7 @@
         <w:rPr>
           <w:rtl w:val="0"/>
         </w:rPr>
-        <w:t xml:space="preserve">Requirements Tested: REQ-0001</w:t>
+        <w:t xml:space="preserve">Requirements Tested: REQ-0002, REQ-0003, REQ-0004</w:t>
       </w:r>
     </w:p>
     <w:p>
@@ -2189,12 +2399,7 @@
         <w:rPr>
           <w:rtl w:val="0"/>
         </w:rPr>
-        <w:t xml:space="preserve">Description: The create Task test demonstrates the process of creating a Task by entering the Name, Description, Due Date, and Estimated Time to Completion values. This test also demonstrates that Description is an optional field that can be omitted.</w:t>
-      </w:r>
-      <w:r>
-        <w:rPr>
-          <w:rtl w:val="0"/>
-        </w:rPr>
+        <w:t xml:space="preserve">Description: This test demonstrates the process of correctly displaying the user interface when the application starts up.</w:t>
       </w:r>
     </w:p>
     <w:p>
@@ -2208,37 +2413,39 @@
         <w:contextualSpacing w:val="0"/>
         <w:rPr/>
       </w:pPr>
-      <w:bookmarkStart w:colFirst="0" w:colLast="0" w:name="_3dy6vkm" w:id="7"/>
+      <w:bookmarkStart w:colFirst="0" w:colLast="0" w:name="_x8l2r77o44xi" w:id="7"/>
       <w:bookmarkEnd w:id="7"/>
       <w:r>
         <w:rPr>
           <w:rtl w:val="0"/>
         </w:rPr>
-        <w:t xml:space="preserve">Test 2: View/Modify Unassigned Tasks Test</w:t>
-      </w:r>
-    </w:p>
-    <w:p>
-      <w:pPr>
-        <w:contextualSpacing w:val="0"/>
-        <w:rPr/>
-      </w:pPr>
-      <w:r>
-        <w:rPr>
-          <w:rtl w:val="0"/>
-        </w:rPr>
-        <w:t xml:space="preserve">Requirements Tested: REQ-0002, REQ-0017, REQ-0018, REQ-0019, REQ-0020, REQ-0021</w:t>
-      </w:r>
-    </w:p>
-    <w:p>
-      <w:pPr>
-        <w:contextualSpacing w:val="0"/>
-        <w:rPr/>
-      </w:pPr>
-      <w:r>
-        <w:rPr>
-          <w:rtl w:val="0"/>
-        </w:rPr>
-        <w:t xml:space="preserve">Description: This test demonstrates the ability to view the list of Unassigned Tasks, as well as the ability to modify the Task’s Name, Description, Due Date, and Estimated Time to Completion. This test also shows that Unassigned Tasks can be deleted.</w:t>
+        <w:t xml:space="preserve">Test 2: Create Task Test</w:t>
+      </w:r>
+    </w:p>
+    <w:p>
+      <w:pPr>
+        <w:ind w:left="0" w:firstLine="0"/>
+        <w:contextualSpacing w:val="0"/>
+        <w:rPr/>
+      </w:pPr>
+      <w:r>
+        <w:rPr>
+          <w:rtl w:val="0"/>
+        </w:rPr>
+        <w:t xml:space="preserve">Requirements Tested: REQ-0001</w:t>
+      </w:r>
+    </w:p>
+    <w:p>
+      <w:pPr>
+        <w:ind w:left="0" w:firstLine="0"/>
+        <w:contextualSpacing w:val="0"/>
+        <w:rPr/>
+      </w:pPr>
+      <w:r>
+        <w:rPr>
+          <w:rtl w:val="0"/>
+        </w:rPr>
+        <w:t xml:space="preserve">Description: The create Task test demonstrates the process of creating a Task by entering the Name, Description, Due Date, and Estimated Time to Completion values. This test also demonstrates that Description is an optional field that can be omitted.</w:t>
       </w:r>
       <w:r>
         <w:rPr>
@@ -2257,81 +2464,42 @@
         <w:contextualSpacing w:val="0"/>
         <w:rPr/>
       </w:pPr>
-      <w:bookmarkStart w:colFirst="0" w:colLast="0" w:name="_k03feyn07sx6" w:id="8"/>
+      <w:bookmarkStart w:colFirst="0" w:colLast="0" w:name="_3dy6vkm" w:id="8"/>
       <w:bookmarkEnd w:id="8"/>
       <w:r>
         <w:rPr>
           <w:rtl w:val="0"/>
         </w:rPr>
-        <w:t xml:space="preserve">Test 3: Assign/Unassign Task to Calendar Test</w:t>
-      </w:r>
-    </w:p>
-    <w:p>
-      <w:pPr>
-        <w:ind w:left="0" w:firstLine="0"/>
-        <w:contextualSpacing w:val="0"/>
-        <w:rPr/>
-      </w:pPr>
-      <w:r>
-        <w:rPr>
-          <w:rtl w:val="0"/>
-        </w:rPr>
-        <w:t xml:space="preserve">Requirements Tested: REQ-0013, REQ-0014, REQ-0015, REQ-0016</w:t>
-      </w:r>
-    </w:p>
-    <w:p>
-      <w:pPr>
-        <w:ind w:left="0" w:firstLine="0"/>
-        <w:contextualSpacing w:val="0"/>
-        <w:rPr/>
-      </w:pPr>
-      <w:r>
-        <w:rPr>
-          <w:rtl w:val="0"/>
-        </w:rPr>
-        <w:t xml:space="preserve">Description: This test demonstrates the ability to assign a Task from the Unassigned Tasks list to the Calendar, as well as the ability to then unassign that Task. The test also takes error handling into account.</w:t>
-      </w:r>
-    </w:p>
-    <w:p>
-      <w:pPr>
-        <w:pStyle w:val="Heading3"/>
-        <w:numPr>
-          <w:ilvl w:val="2"/>
-          <w:numId w:val="1"/>
-        </w:numPr>
-        <w:rPr/>
-      </w:pPr>
-      <w:bookmarkStart w:colFirst="0" w:colLast="0" w:name="_ym5hlz2e690u" w:id="9"/>
-      <w:bookmarkEnd w:id="9"/>
-      <w:r>
-        <w:rPr>
-          <w:rtl w:val="0"/>
-        </w:rPr>
-        <w:t xml:space="preserve">Test 4: Delete Assigned Task Test</w:t>
-      </w:r>
-    </w:p>
-    <w:p>
-      <w:pPr>
-        <w:contextualSpacing w:val="0"/>
-        <w:rPr/>
-      </w:pPr>
-      <w:r>
-        <w:rPr>
-          <w:rtl w:val="0"/>
-        </w:rPr>
-        <w:t xml:space="preserve">Requirements Tested: REQ-0022</w:t>
-      </w:r>
-    </w:p>
-    <w:p>
-      <w:pPr>
-        <w:contextualSpacing w:val="0"/>
-        <w:rPr/>
-      </w:pPr>
-      <w:r>
-        <w:rPr>
-          <w:rtl w:val="0"/>
-        </w:rPr>
-        <w:t xml:space="preserve">Description: This test demonstrates the ability to delete an Assigned Task.</w:t>
+        <w:t xml:space="preserve">Test 3: Modify Unassigned Tasks Test</w:t>
+      </w:r>
+    </w:p>
+    <w:p>
+      <w:pPr>
+        <w:contextualSpacing w:val="0"/>
+        <w:rPr/>
+      </w:pPr>
+      <w:r>
+        <w:rPr>
+          <w:rtl w:val="0"/>
+        </w:rPr>
+        <w:t xml:space="preserve">Requirements Tested: REQ-0019, REQ-0020, REQ-0021, REQ-0022,</w:t>
+      </w:r>
+    </w:p>
+    <w:p>
+      <w:pPr>
+        <w:contextualSpacing w:val="0"/>
+        <w:rPr/>
+      </w:pPr>
+      <w:r>
+        <w:rPr>
+          <w:rtl w:val="0"/>
+        </w:rPr>
+        <w:t xml:space="preserve">Description: This test demonstrates the ability to modify an Unassigned Task’s Name, Description, Due Date, and Estimated Time to Completion.</w:t>
+      </w:r>
+      <w:r>
+        <w:rPr>
+          <w:rtl w:val="0"/>
+        </w:rPr>
       </w:r>
     </w:p>
     <w:p>
@@ -2345,39 +2513,81 @@
         <w:contextualSpacing w:val="0"/>
         <w:rPr/>
       </w:pPr>
-      <w:bookmarkStart w:colFirst="0" w:colLast="0" w:name="_6fzwxz2fzd7o" w:id="10"/>
+      <w:bookmarkStart w:colFirst="0" w:colLast="0" w:name="_k03feyn07sx6" w:id="9"/>
+      <w:bookmarkEnd w:id="9"/>
+      <w:r>
+        <w:rPr>
+          <w:rtl w:val="0"/>
+        </w:rPr>
+        <w:t xml:space="preserve">Test 4: Assign/Unassign Task to Calendar Test</w:t>
+      </w:r>
+    </w:p>
+    <w:p>
+      <w:pPr>
+        <w:ind w:left="0" w:firstLine="0"/>
+        <w:contextualSpacing w:val="0"/>
+        <w:rPr/>
+      </w:pPr>
+      <w:r>
+        <w:rPr>
+          <w:rtl w:val="0"/>
+        </w:rPr>
+        <w:t xml:space="preserve">Requirements Tested: REQ-0015, REQ-0016, REQ-0017, REQ-0018</w:t>
+      </w:r>
+    </w:p>
+    <w:p>
+      <w:pPr>
+        <w:ind w:left="0" w:firstLine="0"/>
+        <w:contextualSpacing w:val="0"/>
+        <w:rPr/>
+      </w:pPr>
+      <w:r>
+        <w:rPr>
+          <w:rtl w:val="0"/>
+        </w:rPr>
+        <w:t xml:space="preserve">Description: This test demonstrates the ability to assign a Task from the Unassigned Tasks list to the Calendar, as well as the ability to then unassign that Task. The test also takes error handling into account.</w:t>
+      </w:r>
+    </w:p>
+    <w:p>
+      <w:pPr>
+        <w:pStyle w:val="Heading3"/>
+        <w:numPr>
+          <w:ilvl w:val="2"/>
+          <w:numId w:val="1"/>
+        </w:numPr>
+        <w:rPr/>
+      </w:pPr>
+      <w:bookmarkStart w:colFirst="0" w:colLast="0" w:name="_ym5hlz2e690u" w:id="10"/>
       <w:bookmarkEnd w:id="10"/>
       <w:r>
         <w:rPr>
           <w:rtl w:val="0"/>
         </w:rPr>
-        <w:t xml:space="preserve">Test 5: Create/Modify Free Time Block Test</w:t>
-      </w:r>
-    </w:p>
-    <w:p>
-      <w:pPr>
-        <w:ind w:left="0" w:firstLine="0"/>
-        <w:contextualSpacing w:val="0"/>
-        <w:rPr/>
-      </w:pPr>
-      <w:r>
-        <w:rPr>
-          <w:rtl w:val="0"/>
-        </w:rPr>
-        <w:t xml:space="preserve">Requirements Tested: REQ-0003, REQ-0004, REQ-0005, REQ-0006, REQ-0007, REQ-0008</w:t>
-      </w:r>
-    </w:p>
-    <w:p>
-      <w:pPr>
-        <w:ind w:left="0" w:firstLine="0"/>
-        <w:contextualSpacing w:val="0"/>
-        <w:rPr/>
-      </w:pPr>
-      <w:r>
-        <w:rPr>
-          <w:rtl w:val="0"/>
-        </w:rPr>
-        <w:t xml:space="preserve">Description: This test demonstrates the ability to create a Free Time Block, as well as the ability to modify the Start and End Times of that Free Time Block. This test also takes into account special scenarios, such as when a created Free Time Block encapsulates another Free Time Block, or acts as an extension of an existing Free Time Block. Lastly, this test also demonstrates the ability to delete the created Free Time Block.</w:t>
+        <w:t xml:space="preserve">Test 5: Delete Assigned/Unassigned Task Test</w:t>
+      </w:r>
+    </w:p>
+    <w:p>
+      <w:pPr>
+        <w:contextualSpacing w:val="0"/>
+        <w:rPr/>
+      </w:pPr>
+      <w:r>
+        <w:rPr>
+          <w:rtl w:val="0"/>
+        </w:rPr>
+        <w:t xml:space="preserve">Requirements Tested: REQ-0023, REQ-0024</w:t>
+      </w:r>
+    </w:p>
+    <w:p>
+      <w:pPr>
+        <w:contextualSpacing w:val="0"/>
+        <w:rPr/>
+      </w:pPr>
+      <w:r>
+        <w:rPr>
+          <w:rtl w:val="0"/>
+        </w:rPr>
+        <w:t xml:space="preserve">Description: This test demonstrates the ability to delete an Assigned Task, as well as an Unassigned Task.</w:t>
       </w:r>
     </w:p>
     <w:p>
@@ -2391,13 +2601,13 @@
         <w:contextualSpacing w:val="0"/>
         <w:rPr/>
       </w:pPr>
-      <w:bookmarkStart w:colFirst="0" w:colLast="0" w:name="_sf5g3tsvbv3m" w:id="11"/>
+      <w:bookmarkStart w:colFirst="0" w:colLast="0" w:name="_6fzwxz2fzd7o" w:id="11"/>
       <w:bookmarkEnd w:id="11"/>
       <w:r>
         <w:rPr>
           <w:rtl w:val="0"/>
         </w:rPr>
-        <w:t xml:space="preserve">Test 6: Free Time Block Error Checking Test</w:t>
+        <w:t xml:space="preserve">Test 6: Create/Modify Free Time Block Test</w:t>
       </w:r>
     </w:p>
     <w:p>
@@ -2410,7 +2620,7 @@
         <w:rPr>
           <w:rtl w:val="0"/>
         </w:rPr>
-        <w:t xml:space="preserve">Requirements Tested: REQ-0009, REQ-0010, REQ-0011, REQ-0012</w:t>
+        <w:t xml:space="preserve">Requirements Tested: REQ-0005, REQ-0006, REQ-0007, REQ-0008, REQ-0009, REQ-0010</w:t>
       </w:r>
     </w:p>
     <w:p>
@@ -2423,7 +2633,7 @@
         <w:rPr>
           <w:rtl w:val="0"/>
         </w:rPr>
-        <w:t xml:space="preserve">Description: This test demonstrates the system’s ability to catch and prevent invalid Start and End Times entered by the user.</w:t>
+        <w:t xml:space="preserve">Description: This test demonstrates the ability to create a Free Time Block, as well as the ability to modify the Start and End Times of that Free Time Block. This test also takes into account special scenarios, such as when a created Free Time Block encapsulates another Free Time Block, or acts as an extension of an existing Free Time Block. Lastly, this test also demonstrates the ability to delete the created Free Time Block.</w:t>
       </w:r>
     </w:p>
     <w:p>
@@ -2437,13 +2647,13 @@
         <w:contextualSpacing w:val="0"/>
         <w:rPr/>
       </w:pPr>
-      <w:bookmarkStart w:colFirst="0" w:colLast="0" w:name="_pz4iwss045mw" w:id="12"/>
+      <w:bookmarkStart w:colFirst="0" w:colLast="0" w:name="_sf5g3tsvbv3m" w:id="12"/>
       <w:bookmarkEnd w:id="12"/>
       <w:r>
         <w:rPr>
           <w:rtl w:val="0"/>
         </w:rPr>
-        <w:t xml:space="preserve">Test 7: Remind and Alert User Test</w:t>
+        <w:t xml:space="preserve">Test 7: Free Time Block Error Checking Test</w:t>
       </w:r>
     </w:p>
     <w:p>
@@ -2456,7 +2666,53 @@
         <w:rPr>
           <w:rtl w:val="0"/>
         </w:rPr>
-        <w:t xml:space="preserve">Requirements Tested: REQ-0023, REQ-0024, REQ-0025, REQ-0026</w:t>
+        <w:t xml:space="preserve">Requirements Tested: REQ-0011, REQ-0012, REQ-0013, REQ-0014</w:t>
+      </w:r>
+    </w:p>
+    <w:p>
+      <w:pPr>
+        <w:ind w:left="0" w:firstLine="0"/>
+        <w:contextualSpacing w:val="0"/>
+        <w:rPr/>
+      </w:pPr>
+      <w:r>
+        <w:rPr>
+          <w:rtl w:val="0"/>
+        </w:rPr>
+        <w:t xml:space="preserve">Description: This test demonstrates the system’s ability to catch and prevent invalid Start and End Times entered by the user.</w:t>
+      </w:r>
+    </w:p>
+    <w:p>
+      <w:pPr>
+        <w:pStyle w:val="Heading3"/>
+        <w:numPr>
+          <w:ilvl w:val="2"/>
+          <w:numId w:val="1"/>
+        </w:numPr>
+        <w:ind w:left="720" w:hanging="720"/>
+        <w:contextualSpacing w:val="0"/>
+        <w:rPr/>
+      </w:pPr>
+      <w:bookmarkStart w:colFirst="0" w:colLast="0" w:name="_pz4iwss045mw" w:id="13"/>
+      <w:bookmarkEnd w:id="13"/>
+      <w:r>
+        <w:rPr>
+          <w:rtl w:val="0"/>
+        </w:rPr>
+        <w:t xml:space="preserve">Test 8: Remind and Alert User Test</w:t>
+      </w:r>
+    </w:p>
+    <w:p>
+      <w:pPr>
+        <w:ind w:left="0" w:firstLine="0"/>
+        <w:contextualSpacing w:val="0"/>
+        <w:rPr/>
+      </w:pPr>
+      <w:r>
+        <w:rPr>
+          <w:rtl w:val="0"/>
+        </w:rPr>
+        <w:t xml:space="preserve">Requirements Tested: REQ-0025, REQ-0026, REQ-0027, REQ-0028</w:t>
       </w:r>
     </w:p>
     <w:p>
@@ -2627,8 +2883,8 @@
         <w:contextualSpacing w:val="0"/>
         <w:rPr/>
       </w:pPr>
-      <w:bookmarkStart w:colFirst="0" w:colLast="0" w:name="_4d34og8" w:id="13"/>
-      <w:bookmarkEnd w:id="13"/>
+      <w:bookmarkStart w:colFirst="0" w:colLast="0" w:name="_4d34og8" w:id="14"/>
+      <w:bookmarkEnd w:id="14"/>
       <w:r>
         <w:rPr>
           <w:rtl w:val="0"/>
@@ -2758,7 +3014,7 @@
               <w:rPr>
                 <w:rtl w:val="0"/>
               </w:rPr>
-              <w:t xml:space="preserve">Test 1</w:t>
+              <w:t xml:space="preserve">Test 2</w:t>
             </w:r>
             <w:r>
               <w:rPr>
@@ -2808,7 +3064,7 @@
               <w:rPr>
                 <w:rtl w:val="0"/>
               </w:rPr>
-              <w:t xml:space="preserve">Test 2</w:t>
+              <w:t xml:space="preserve">Test 1</w:t>
             </w:r>
             <w:r>
               <w:rPr>
@@ -2847,7 +3103,7 @@
               <w:rPr>
                 <w:rtl w:val="0"/>
               </w:rPr>
-              <w:t xml:space="preserve">Test 5</w:t>
+              <w:t xml:space="preserve">Test 1</w:t>
             </w:r>
           </w:p>
         </w:tc>
@@ -2892,7 +3148,7 @@
               <w:rPr>
                 <w:rtl w:val="0"/>
               </w:rPr>
-              <w:t xml:space="preserve">Test 5</w:t>
+              <w:t xml:space="preserve">Test 1</w:t>
             </w:r>
             <w:r>
               <w:rPr>
@@ -2934,7 +3190,7 @@
               <w:rPr>
                 <w:rtl w:val="0"/>
               </w:rPr>
-              <w:t xml:space="preserve">Test 5</w:t>
+              <w:t xml:space="preserve">Test 6</w:t>
             </w:r>
             <w:r>
               <w:rPr>
@@ -2976,7 +3232,7 @@
               <w:rPr>
                 <w:rtl w:val="0"/>
               </w:rPr>
-              <w:t xml:space="preserve">Test 5</w:t>
+              <w:t xml:space="preserve">Test 6</w:t>
             </w:r>
             <w:r>
               <w:rPr>
@@ -3018,7 +3274,7 @@
               <w:rPr>
                 <w:rtl w:val="0"/>
               </w:rPr>
-              <w:t xml:space="preserve">Test 5</w:t>
+              <w:t xml:space="preserve">Test 6</w:t>
             </w:r>
             <w:r>
               <w:rPr>
@@ -3060,7 +3316,7 @@
               <w:rPr>
                 <w:rtl w:val="0"/>
               </w:rPr>
-              <w:t xml:space="preserve">Test 5</w:t>
+              <w:t xml:space="preserve">Test 6</w:t>
             </w:r>
             <w:r>
               <w:rPr>
@@ -3186,7 +3442,7 @@
               <w:rPr>
                 <w:rtl w:val="0"/>
               </w:rPr>
-              <w:t xml:space="preserve">Test 6</w:t>
+              <w:t xml:space="preserve">Test 7</w:t>
             </w:r>
             <w:r>
               <w:rPr>
@@ -3228,7 +3484,7 @@
               <w:rPr>
                 <w:rtl w:val="0"/>
               </w:rPr>
-              <w:t xml:space="preserve">Test 6</w:t>
+              <w:t xml:space="preserve">Test 7</w:t>
             </w:r>
             <w:r>
               <w:rPr>
@@ -3270,7 +3526,7 @@
               <w:rPr>
                 <w:rtl w:val="0"/>
               </w:rPr>
-              <w:t xml:space="preserve">Test 3</w:t>
+              <w:t xml:space="preserve">Test 7</w:t>
             </w:r>
             <w:r>
               <w:rPr>
@@ -3312,7 +3568,7 @@
               <w:rPr>
                 <w:rtl w:val="0"/>
               </w:rPr>
-              <w:t xml:space="preserve">Test 3</w:t>
+              <w:t xml:space="preserve">Test 7</w:t>
             </w:r>
             <w:r>
               <w:rPr>
@@ -3354,7 +3610,7 @@
               <w:rPr>
                 <w:rtl w:val="0"/>
               </w:rPr>
-              <w:t xml:space="preserve">Test 3</w:t>
+              <w:t xml:space="preserve">Test 4</w:t>
             </w:r>
             <w:r>
               <w:rPr>
@@ -3396,7 +3652,7 @@
               <w:rPr>
                 <w:rtl w:val="0"/>
               </w:rPr>
-              <w:t xml:space="preserve">Test 3</w:t>
+              <w:t xml:space="preserve">Test 4</w:t>
             </w:r>
             <w:r>
               <w:rPr>
@@ -3438,7 +3694,7 @@
               <w:rPr>
                 <w:rtl w:val="0"/>
               </w:rPr>
-              <w:t xml:space="preserve">Test 2</w:t>
+              <w:t xml:space="preserve">Test 4</w:t>
             </w:r>
             <w:r>
               <w:rPr>
@@ -3480,7 +3736,7 @@
               <w:rPr>
                 <w:rtl w:val="0"/>
               </w:rPr>
-              <w:t xml:space="preserve">Test 2</w:t>
+              <w:t xml:space="preserve">Test 4</w:t>
             </w:r>
             <w:r>
               <w:rPr>
@@ -3522,7 +3778,7 @@
               <w:rPr>
                 <w:rtl w:val="0"/>
               </w:rPr>
-              <w:t xml:space="preserve">Test 2</w:t>
+              <w:t xml:space="preserve">Test 3</w:t>
             </w:r>
             <w:r>
               <w:rPr>
@@ -3564,7 +3820,7 @@
               <w:rPr>
                 <w:rtl w:val="0"/>
               </w:rPr>
-              <w:t xml:space="preserve">Test 2</w:t>
+              <w:t xml:space="preserve">Test 3</w:t>
             </w:r>
             <w:r>
               <w:rPr>
@@ -3606,7 +3862,7 @@
               <w:rPr>
                 <w:rtl w:val="0"/>
               </w:rPr>
-              <w:t xml:space="preserve">Test 2</w:t>
+              <w:t xml:space="preserve">Test 3</w:t>
             </w:r>
             <w:r>
               <w:rPr>
@@ -3648,7 +3904,7 @@
               <w:rPr>
                 <w:rtl w:val="0"/>
               </w:rPr>
-              <w:t xml:space="preserve">Test 4</w:t>
+              <w:t xml:space="preserve">Test 3</w:t>
             </w:r>
             <w:r>
               <w:rPr>
@@ -3690,7 +3946,7 @@
               <w:rPr>
                 <w:rtl w:val="0"/>
               </w:rPr>
-              <w:t xml:space="preserve">Test 7</w:t>
+              <w:t xml:space="preserve">Test 5</w:t>
             </w:r>
             <w:r>
               <w:rPr>
@@ -3732,7 +3988,7 @@
               <w:rPr>
                 <w:rtl w:val="0"/>
               </w:rPr>
-              <w:t xml:space="preserve">Test 7</w:t>
+              <w:t xml:space="preserve">Test 5</w:t>
             </w:r>
             <w:r>
               <w:rPr>
@@ -3774,7 +4030,7 @@
               <w:rPr>
                 <w:rtl w:val="0"/>
               </w:rPr>
-              <w:t xml:space="preserve">Test 7</w:t>
+              <w:t xml:space="preserve">Test 8</w:t>
             </w:r>
             <w:r>
               <w:rPr>
@@ -3816,12 +4072,80 @@
               <w:rPr>
                 <w:rtl w:val="0"/>
               </w:rPr>
-              <w:t xml:space="preserve">Test 7</w:t>
-            </w:r>
-            <w:r>
-              <w:rPr>
-                <w:rtl w:val="0"/>
-              </w:rPr>
+              <w:t xml:space="preserve">Test 8</w:t>
+            </w:r>
+            <w:r>
+              <w:rPr>
+                <w:rtl w:val="0"/>
+              </w:rPr>
+            </w:r>
+          </w:p>
+        </w:tc>
+      </w:tr>
+      <w:tr>
+        <w:tc>
+          <w:tcPr/>
+          <w:p>
+            <w:pPr>
+              <w:contextualSpacing w:val="0"/>
+              <w:rPr/>
+            </w:pPr>
+            <w:r>
+              <w:rPr>
+                <w:rtl w:val="0"/>
+              </w:rPr>
+              <w:t xml:space="preserve">REQ-0027</w:t>
+            </w:r>
+          </w:p>
+        </w:tc>
+        <w:tc>
+          <w:tcPr>
+            <w:vAlign w:val="bottom"/>
+          </w:tcPr>
+          <w:p>
+            <w:pPr>
+              <w:contextualSpacing w:val="0"/>
+              <w:rPr/>
+            </w:pPr>
+            <w:r>
+              <w:rPr>
+                <w:rtl w:val="0"/>
+              </w:rPr>
+              <w:t xml:space="preserve">Test 8</w:t>
+            </w:r>
+          </w:p>
+        </w:tc>
+      </w:tr>
+      <w:tr>
+        <w:tc>
+          <w:tcPr/>
+          <w:p>
+            <w:pPr>
+              <w:contextualSpacing w:val="0"/>
+              <w:rPr/>
+            </w:pPr>
+            <w:r>
+              <w:rPr>
+                <w:rtl w:val="0"/>
+              </w:rPr>
+              <w:t xml:space="preserve">REQ-0028</w:t>
+            </w:r>
+          </w:p>
+        </w:tc>
+        <w:tc>
+          <w:tcPr>
+            <w:vAlign w:val="bottom"/>
+          </w:tcPr>
+          <w:p>
+            <w:pPr>
+              <w:contextualSpacing w:val="0"/>
+              <w:rPr/>
+            </w:pPr>
+            <w:r>
+              <w:rPr>
+                <w:rtl w:val="0"/>
+              </w:rPr>
+              <w:t xml:space="preserve">Test 8</w:t>
             </w:r>
           </w:p>
         </w:tc>
@@ -4088,7 +4412,7 @@
       <w:rPr>
         <w:rtl w:val="0"/>
       </w:rPr>
-      <w:t xml:space="preserve">2</w:t>
+      <w:t xml:space="preserve">3</w:t>
     </w:r>
     <w:r>
       <w:rPr>

</xml_diff>